<commit_message>
udpate docs with campaign URL
</commit_message>
<xml_diff>
--- a/doc/resume.docx
+++ b/doc/resume.docx
@@ -159,7 +159,7 @@
           <w:tbl>
             <w:tblPr>
               <w:tblStyle w:val="Table2"/>
-              <w:tblW w:w="5310.0" w:type="dxa"/>
+              <w:tblW w:w="5565.0" w:type="dxa"/>
               <w:jc w:val="left"/>
               <w:tblBorders>
                 <w:top w:color="000000" w:space="0" w:sz="4" w:val="single"/>
@@ -175,12 +175,12 @@
             <w:tblGrid>
               <w:gridCol w:w="1095"/>
               <w:gridCol w:w="330"/>
-              <w:gridCol w:w="3885"/>
+              <w:gridCol w:w="4140"/>
               <w:tblGridChange w:id="0">
                 <w:tblGrid>
                   <w:gridCol w:w="1095"/>
                   <w:gridCol w:w="330"/>
-                  <w:gridCol w:w="3885"/>
+                  <w:gridCol w:w="4140"/>
                 </w:tblGrid>
               </w:tblGridChange>
             </w:tblGrid>
@@ -431,6 +431,127 @@
                     <w:spacing w:after="0" w:before="0" w:line="240" w:lineRule="auto"/>
                     <w:jc w:val="right"/>
                     <w:rPr>
+                      <w:rFonts w:ascii="Quattrocento Sans" w:cs="Quattrocento Sans" w:eastAsia="Quattrocento Sans" w:hAnsi="Quattrocento Sans"/>
+                      <w:b w:val="0"/>
+                      <w:color w:val="000000"/>
+                      <w:sz w:val="24"/>
+                      <w:szCs w:val="24"/>
+                      <w:u w:val="none"/>
+                    </w:rPr>
+                  </w:pPr>
+                  <w:r>
+                    <w:rPr>
+                      <w:rFonts w:ascii="Quattrocento Sans" w:cs="Quattrocento Sans" w:eastAsia="Quattrocento Sans" w:hAnsi="Quattrocento Sans"/>
+                      <w:sz w:val="24"/>
+                      <w:szCs w:val="24"/>
+                      <w:rtl w:val="0"/>
+                    </w:rPr>
+                    <w:t xml:space="preserve">Github</w:t>
+                  </w:r>
+                  <w:r>
+                    <w:rPr>
+                      <w:rtl w:val="0"/>
+                    </w:rPr>
+                  </w:r>
+                </w:p>
+              </w:tc>
+              <w:tc>
+                <w:tcPr>
+                  <w:tcBorders>
+                    <w:top w:color="000000" w:space="0" w:sz="0" w:val="nil"/>
+                    <w:left w:color="000000" w:space="0" w:sz="0" w:val="nil"/>
+                    <w:bottom w:color="000000" w:space="0" w:sz="0" w:val="nil"/>
+                    <w:right w:color="000000" w:space="0" w:sz="0" w:val="nil"/>
+                  </w:tcBorders>
+                  <w:shd w:fill="auto" w:val="clear"/>
+                </w:tcPr>
+                <w:p>
+                  <w:pPr>
+                    <w:spacing w:after="0" w:before="0" w:line="240" w:lineRule="auto"/>
+                    <w:rPr>
+                      <w:rFonts w:ascii="Quattrocento Sans" w:cs="Quattrocento Sans" w:eastAsia="Quattrocento Sans" w:hAnsi="Quattrocento Sans"/>
+                      <w:b w:val="0"/>
+                      <w:color w:val="000000"/>
+                      <w:sz w:val="24"/>
+                      <w:szCs w:val="24"/>
+                      <w:u w:val="none"/>
+                    </w:rPr>
+                  </w:pPr>
+                  <w:r>
+                    <w:rPr>
+                      <w:rFonts w:ascii="Quattrocento Sans" w:cs="Quattrocento Sans" w:eastAsia="Quattrocento Sans" w:hAnsi="Quattrocento Sans"/>
+                      <w:sz w:val="24"/>
+                      <w:szCs w:val="24"/>
+                      <w:rtl w:val="0"/>
+                    </w:rPr>
+                    <w:t xml:space="preserve">:</w:t>
+                  </w:r>
+                  <w:r>
+                    <w:rPr>
+                      <w:rtl w:val="0"/>
+                    </w:rPr>
+                  </w:r>
+                </w:p>
+              </w:tc>
+              <w:tc>
+                <w:tcPr>
+                  <w:tcBorders>
+                    <w:top w:color="000000" w:space="0" w:sz="0" w:val="nil"/>
+                    <w:left w:color="000000" w:space="0" w:sz="0" w:val="nil"/>
+                    <w:bottom w:color="000000" w:space="0" w:sz="0" w:val="nil"/>
+                    <w:right w:color="000000" w:space="0" w:sz="0" w:val="nil"/>
+                  </w:tcBorders>
+                  <w:shd w:fill="auto" w:val="clear"/>
+                </w:tcPr>
+                <w:p>
+                  <w:pPr>
+                    <w:spacing w:after="0" w:before="0" w:line="240" w:lineRule="auto"/>
+                    <w:rPr>
+                      <w:rFonts w:ascii="Quattrocento Sans" w:cs="Quattrocento Sans" w:eastAsia="Quattrocento Sans" w:hAnsi="Quattrocento Sans"/>
+                      <w:b w:val="0"/>
+                      <w:color w:val="000000"/>
+                      <w:sz w:val="24"/>
+                      <w:szCs w:val="24"/>
+                      <w:u w:val="none"/>
+                    </w:rPr>
+                  </w:pPr>
+                  <w:hyperlink r:id="rId7">
+                    <w:r>
+                      <w:rPr>
+                        <w:rFonts w:ascii="Quattrocento Sans" w:cs="Quattrocento Sans" w:eastAsia="Quattrocento Sans" w:hAnsi="Quattrocento Sans"/>
+                        <w:color w:val="434343"/>
+                        <w:sz w:val="24"/>
+                        <w:szCs w:val="24"/>
+                        <w:u w:val="single"/>
+                        <w:rtl w:val="0"/>
+                      </w:rPr>
+                      <w:t xml:space="preserve">https://github.com/vishwasnavadak</w:t>
+                    </w:r>
+                  </w:hyperlink>
+                  <w:r>
+                    <w:rPr>
+                      <w:rtl w:val="0"/>
+                    </w:rPr>
+                  </w:r>
+                </w:p>
+              </w:tc>
+            </w:tr>
+            <w:tr>
+              <w:tc>
+                <w:tcPr>
+                  <w:tcBorders>
+                    <w:top w:color="000000" w:space="0" w:sz="0" w:val="nil"/>
+                    <w:left w:color="000000" w:space="0" w:sz="0" w:val="nil"/>
+                    <w:bottom w:color="000000" w:space="0" w:sz="0" w:val="nil"/>
+                    <w:right w:color="000000" w:space="0" w:sz="0" w:val="nil"/>
+                  </w:tcBorders>
+                  <w:shd w:fill="auto" w:val="clear"/>
+                </w:tcPr>
+                <w:p>
+                  <w:pPr>
+                    <w:spacing w:after="0" w:before="0" w:line="240" w:lineRule="auto"/>
+                    <w:jc w:val="right"/>
+                    <w:rPr>
                       <w:sz w:val="24"/>
                       <w:szCs w:val="24"/>
                     </w:rPr>
@@ -511,7 +632,7 @@
                       <w:szCs w:val="24"/>
                     </w:rPr>
                   </w:pPr>
-                  <w:hyperlink r:id="rId7">
+                  <w:hyperlink r:id="rId8">
                     <w:r>
                       <w:rPr>
                         <w:rFonts w:ascii="Quattrocento Sans" w:cs="Quattrocento Sans" w:eastAsia="Quattrocento Sans" w:hAnsi="Quattrocento Sans"/>
@@ -521,7 +642,7 @@
                         <w:u w:val="single"/>
                         <w:rtl w:val="0"/>
                       </w:rPr>
-                      <w:t xml:space="preserve">http://vishwas.tech/</w:t>
+                      <w:t xml:space="preserve">https://vishwas.tech/</w:t>
                     </w:r>
                   </w:hyperlink>
                   <w:r>
@@ -863,7 +984,7 @@
           <w:szCs w:val="24"/>
           <w:rtl w:val="0"/>
         </w:rPr>
-        <w:t xml:space="preserve">Building interactive dashboards using Jaspersoft for visualization of aggregated data.</w:t>
+        <w:t xml:space="preserve">Building interactive dashboards using Jaspersoft and Tableau for visualization of aggregated data.</w:t>
       </w:r>
       <w:r>
         <w:rPr>
@@ -2304,7 +2425,7 @@
         </w:rPr>
         <w:t xml:space="preserve">Mentored by Mr. Joseph Elwin Fernandes, Sr. Software Engineer at Red Hat. </w:t>
       </w:r>
-      <w:hyperlink r:id="rId8">
+      <w:hyperlink r:id="rId9">
         <w:r>
           <w:rPr>
             <w:rFonts w:ascii="Quattrocento Sans" w:cs="Quattrocento Sans" w:eastAsia="Quattrocento Sans" w:hAnsi="Quattrocento Sans"/>
@@ -2670,7 +2791,7 @@
           <w:szCs w:val="24"/>
         </w:rPr>
       </w:pPr>
-      <w:hyperlink r:id="rId9">
+      <w:hyperlink r:id="rId10">
         <w:r>
           <w:rPr>
             <w:rFonts w:ascii="Quattrocento Sans" w:cs="Quattrocento Sans" w:eastAsia="Quattrocento Sans" w:hAnsi="Quattrocento Sans"/>
@@ -2813,7 +2934,7 @@
           <w:u w:val="single"/>
         </w:rPr>
       </w:pPr>
-      <w:hyperlink r:id="rId10">
+      <w:hyperlink r:id="rId11">
         <w:r>
           <w:rPr>
             <w:rFonts w:ascii="Quattrocento Sans" w:cs="Quattrocento Sans" w:eastAsia="Quattrocento Sans" w:hAnsi="Quattrocento Sans"/>
@@ -3040,7 +3161,7 @@
           <w:szCs w:val="24"/>
         </w:rPr>
       </w:pPr>
-      <w:hyperlink r:id="rId11">
+      <w:hyperlink r:id="rId12">
         <w:r>
           <w:rPr>
             <w:rFonts w:ascii="Quattrocento Sans" w:cs="Quattrocento Sans" w:eastAsia="Quattrocento Sans" w:hAnsi="Quattrocento Sans"/>

</xml_diff>

<commit_message>
updated with latet project details
</commit_message>
<xml_diff>
--- a/doc/resume.docx
+++ b/doc/resume.docx
@@ -146,8 +146,8 @@
               <w:rPr>
                 <w:rFonts w:ascii="Quattrocento Sans" w:cs="Quattrocento Sans" w:eastAsia="Quattrocento Sans" w:hAnsi="Quattrocento Sans"/>
                 <w:b w:val="1"/>
-                <w:sz w:val="48"/>
-                <w:szCs w:val="48"/>
+                <w:sz w:val="18"/>
+                <w:szCs w:val="18"/>
               </w:rPr>
             </w:pPr>
             <w:r>
@@ -186,7 +186,7 @@
             </w:tblGrid>
             <w:tr>
               <w:trPr>
-                <w:trHeight w:val="160" w:hRule="atLeast"/>
+                <w:trHeight w:val="340" w:hRule="atLeast"/>
               </w:trPr>
               <w:tc>
                 <w:tcPr>
@@ -302,6 +302,9 @@
               </w:tc>
             </w:tr>
             <w:tr>
+              <w:trPr>
+                <w:trHeight w:val="340" w:hRule="atLeast"/>
+              </w:trPr>
               <w:tc>
                 <w:tcPr>
                   <w:tcBorders>
@@ -416,6 +419,9 @@
               </w:tc>
             </w:tr>
             <w:tr>
+              <w:trPr>
+                <w:trHeight w:val="340" w:hRule="atLeast"/>
+              </w:trPr>
               <w:tc>
                 <w:tcPr>
                   <w:tcBorders>
@@ -703,7 +709,7 @@
           <w:szCs w:val="24"/>
           <w:rtl w:val="0"/>
         </w:rPr>
-        <w:t xml:space="preserve">Computer science graduate with 1.5 year industry experience in Data Analytics and Data Visualization using Tableau, Informatica and Jaspersoft Reports. I have 4 years of hands-on experience in Web/UI development as a freelancer. </w:t>
+        <w:t xml:space="preserve">Computer science graduate with 1.8 year industry experience in Data Visualization using Tableau and Jaspersoft Reports. I have 4 years of hands-on experience in Web Development as a freelancer. </w:t>
       </w:r>
       <w:r>
         <w:rPr>
@@ -830,43 +836,51 @@
         <w:spacing w:after="0" w:before="0" w:lineRule="auto"/>
         <w:ind w:firstLine="540"/>
         <w:rPr>
-          <w:sz w:val="24"/>
-          <w:szCs w:val="24"/>
-        </w:rPr>
-      </w:pPr>
-      <w:r>
-        <w:rPr>
-          <w:rFonts w:ascii="Quattrocento Sans" w:cs="Quattrocento Sans" w:eastAsia="Quattrocento Sans" w:hAnsi="Quattrocento Sans"/>
-          <w:sz w:val="24"/>
-          <w:szCs w:val="24"/>
-          <w:rtl w:val="0"/>
-        </w:rPr>
-        <w:t xml:space="preserve">Worked as a Report Developer with Jaspersoft Reporting Tool.</w:t>
-      </w:r>
-      <w:r>
-        <w:rPr>
-          <w:rtl w:val="0"/>
-        </w:rPr>
-      </w:r>
-    </w:p>
-    <w:p>
-      <w:pPr>
-        <w:spacing w:after="0" w:before="0" w:lineRule="auto"/>
-        <w:ind w:firstLine="540"/>
-        <w:rPr>
-          <w:rFonts w:ascii="Quattrocento Sans" w:cs="Quattrocento Sans" w:eastAsia="Quattrocento Sans" w:hAnsi="Quattrocento Sans"/>
-          <w:sz w:val="24"/>
-          <w:szCs w:val="24"/>
-        </w:rPr>
-      </w:pPr>
-      <w:r>
-        <w:rPr>
-          <w:rFonts w:ascii="Quattrocento Sans" w:cs="Quattrocento Sans" w:eastAsia="Quattrocento Sans" w:hAnsi="Quattrocento Sans"/>
-          <w:sz w:val="24"/>
-          <w:szCs w:val="24"/>
-          <w:rtl w:val="0"/>
-        </w:rPr>
-        <w:t xml:space="preserve">Responsibilities:</w:t>
+          <w:rFonts w:ascii="Quattrocento Sans" w:cs="Quattrocento Sans" w:eastAsia="Quattrocento Sans" w:hAnsi="Quattrocento Sans"/>
+          <w:sz w:val="24"/>
+          <w:szCs w:val="24"/>
+        </w:rPr>
+      </w:pPr>
+      <w:r>
+        <w:rPr>
+          <w:rFonts w:ascii="Quattrocento Sans" w:cs="Quattrocento Sans" w:eastAsia="Quattrocento Sans" w:hAnsi="Quattrocento Sans"/>
+          <w:sz w:val="24"/>
+          <w:szCs w:val="24"/>
+          <w:rtl w:val="0"/>
+        </w:rPr>
+        <w:t xml:space="preserve">Project #1 (MySQL, Tableau, JasperSoft, Highcharts):</w:t>
+      </w:r>
+      <w:r>
+        <w:rPr>
+          <w:rtl w:val="0"/>
+        </w:rPr>
+      </w:r>
+    </w:p>
+    <w:p>
+      <w:pPr>
+        <w:numPr>
+          <w:ilvl w:val="0"/>
+          <w:numId w:val="2"/>
+        </w:numPr>
+        <w:tabs>
+          <w:tab w:val="left" w:pos="990"/>
+        </w:tabs>
+        <w:spacing w:after="0" w:before="0" w:line="240" w:lineRule="auto"/>
+        <w:ind w:left="1350" w:hanging="360"/>
+        <w:jc w:val="both"/>
+        <w:rPr>
+          <w:sz w:val="24"/>
+          <w:szCs w:val="24"/>
+        </w:rPr>
+      </w:pPr>
+      <w:r>
+        <w:rPr>
+          <w:rFonts w:ascii="Quattrocento Sans" w:cs="Quattrocento Sans" w:eastAsia="Quattrocento Sans" w:hAnsi="Quattrocento Sans"/>
+          <w:sz w:val="24"/>
+          <w:szCs w:val="24"/>
+          <w:rtl w:val="0"/>
+        </w:rPr>
+        <w:t xml:space="preserve">Wrote SQL queries from multiple tables to get the required data for the report.</w:t>
       </w:r>
     </w:p>
     <w:p>
@@ -879,7 +893,7 @@
           <w:tab w:val="left" w:pos="1080"/>
         </w:tabs>
         <w:spacing w:after="0" w:before="0" w:line="240" w:lineRule="auto"/>
-        <w:ind w:left="1440" w:hanging="360"/>
+        <w:ind w:left="1350" w:hanging="360"/>
         <w:jc w:val="both"/>
         <w:rPr>
           <w:sz w:val="24"/>
@@ -893,12 +907,51 @@
           <w:szCs w:val="24"/>
           <w:rtl w:val="0"/>
         </w:rPr>
-        <w:t xml:space="preserve">Understanding the requirement document based on the domain knowledge. </w:t>
-      </w:r>
-      <w:r>
-        <w:rPr>
-          <w:rtl w:val="0"/>
-        </w:rPr>
+        <w:t xml:space="preserve">Built interactive dashboards using Jaspersoft (Highcharts API) and Tableau.</w:t>
+      </w:r>
+    </w:p>
+    <w:p>
+      <w:pPr>
+        <w:tabs>
+          <w:tab w:val="left" w:pos="1080"/>
+        </w:tabs>
+        <w:spacing w:after="0" w:before="0" w:line="240" w:lineRule="auto"/>
+        <w:ind w:left="1440" w:firstLine="0"/>
+        <w:jc w:val="both"/>
+        <w:rPr>
+          <w:rFonts w:ascii="Quattrocento Sans" w:cs="Quattrocento Sans" w:eastAsia="Quattrocento Sans" w:hAnsi="Quattrocento Sans"/>
+          <w:sz w:val="24"/>
+          <w:szCs w:val="24"/>
+        </w:rPr>
+      </w:pPr>
+      <w:r>
+        <w:rPr>
+          <w:rtl w:val="0"/>
+        </w:rPr>
+      </w:r>
+    </w:p>
+    <w:p>
+      <w:pPr>
+        <w:tabs>
+          <w:tab w:val="left" w:pos="1080"/>
+        </w:tabs>
+        <w:spacing w:after="0" w:before="0" w:line="240" w:lineRule="auto"/>
+        <w:ind w:left="0" w:firstLine="0"/>
+        <w:jc w:val="both"/>
+        <w:rPr>
+          <w:rFonts w:ascii="Quattrocento Sans" w:cs="Quattrocento Sans" w:eastAsia="Quattrocento Sans" w:hAnsi="Quattrocento Sans"/>
+          <w:sz w:val="24"/>
+          <w:szCs w:val="24"/>
+        </w:rPr>
+      </w:pPr>
+      <w:r>
+        <w:rPr>
+          <w:rFonts w:ascii="Quattrocento Sans" w:cs="Quattrocento Sans" w:eastAsia="Quattrocento Sans" w:hAnsi="Quattrocento Sans"/>
+          <w:sz w:val="24"/>
+          <w:szCs w:val="24"/>
+          <w:rtl w:val="0"/>
+        </w:rPr>
+        <w:t xml:space="preserve">         Project #2 (SQL, Tableau, JavaScript, UNIX):</w:t>
       </w:r>
     </w:p>
     <w:p>
@@ -910,7 +963,7 @@
         <w:tabs>
           <w:tab w:val="left" w:pos="1080"/>
         </w:tabs>
-        <w:spacing w:after="0" w:before="0" w:line="240" w:lineRule="auto"/>
+        <w:spacing w:after="0" w:line="240" w:lineRule="auto"/>
         <w:ind w:left="1440" w:hanging="360"/>
         <w:jc w:val="both"/>
         <w:rPr>
@@ -925,7 +978,7 @@
           <w:szCs w:val="24"/>
           <w:rtl w:val="0"/>
         </w:rPr>
-        <w:t xml:space="preserve">Formulating SQL queries from multiple tables to get the required data for the report.</w:t>
+        <w:t xml:space="preserve">Built Dashboards in Tableau with data from multiple sources.</w:t>
       </w:r>
     </w:p>
     <w:p>
@@ -937,7 +990,7 @@
         <w:tabs>
           <w:tab w:val="left" w:pos="1080"/>
         </w:tabs>
-        <w:spacing w:after="0" w:before="0" w:line="240" w:lineRule="auto"/>
+        <w:spacing w:after="0" w:line="240" w:lineRule="auto"/>
         <w:ind w:left="1440" w:hanging="360"/>
         <w:jc w:val="both"/>
         <w:rPr>
@@ -952,44 +1005,7 @@
           <w:szCs w:val="24"/>
           <w:rtl w:val="0"/>
         </w:rPr>
-        <w:t xml:space="preserve">Developing the reports in Jaspersoft according to the predefined design.</w:t>
-      </w:r>
-      <w:r>
-        <w:rPr>
-          <w:rtl w:val="0"/>
-        </w:rPr>
-      </w:r>
-    </w:p>
-    <w:p>
-      <w:pPr>
-        <w:numPr>
-          <w:ilvl w:val="0"/>
-          <w:numId w:val="2"/>
-        </w:numPr>
-        <w:tabs>
-          <w:tab w:val="left" w:pos="1080"/>
-        </w:tabs>
-        <w:spacing w:after="0" w:before="0" w:line="240" w:lineRule="auto"/>
-        <w:ind w:left="1440" w:hanging="360"/>
-        <w:jc w:val="both"/>
-        <w:rPr>
-          <w:sz w:val="24"/>
-          <w:szCs w:val="24"/>
-        </w:rPr>
-      </w:pPr>
-      <w:r>
-        <w:rPr>
-          <w:rFonts w:ascii="Quattrocento Sans" w:cs="Quattrocento Sans" w:eastAsia="Quattrocento Sans" w:hAnsi="Quattrocento Sans"/>
-          <w:sz w:val="24"/>
-          <w:szCs w:val="24"/>
-          <w:rtl w:val="0"/>
-        </w:rPr>
-        <w:t xml:space="preserve">Building interactive dashboards using Jaspersoft and Tableau for visualization of aggregated data.</w:t>
-      </w:r>
-      <w:r>
-        <w:rPr>
-          <w:rtl w:val="0"/>
-        </w:rPr>
+        <w:t xml:space="preserve">Built a Tableau Extension to implement write-back mechanism to give the user, ability to modify and save data to underlying data source(Oracle Table)</w:t>
       </w:r>
     </w:p>
     <w:p>
@@ -1272,7 +1288,7 @@
           <w:vertAlign w:val="baseline"/>
           <w:rtl w:val="0"/>
         </w:rPr>
-        <w:t xml:space="preserve">ustomized </w:t>
+        <w:t xml:space="preserve">ustomize </w:t>
       </w:r>
       <w:r>
         <w:rPr>
@@ -1495,27 +1511,6 @@
         </w:rPr>
         <w:t xml:space="preserve">s operations.</w:t>
       </w:r>
-    </w:p>
-    <w:p>
-      <w:pPr>
-        <w:keepNext w:val="0"/>
-        <w:keepLines w:val="0"/>
-        <w:widowControl w:val="1"/>
-        <w:pBdr>
-          <w:top w:space="0" w:sz="0" w:val="nil"/>
-          <w:left w:space="0" w:sz="0" w:val="nil"/>
-          <w:bottom w:space="0" w:sz="0" w:val="nil"/>
-          <w:right w:space="0" w:sz="0" w:val="nil"/>
-          <w:between w:space="0" w:sz="0" w:val="nil"/>
-        </w:pBdr>
-        <w:shd w:fill="auto" w:val="clear"/>
-        <w:spacing w:after="0" w:before="0" w:line="276" w:lineRule="auto"/>
-        <w:ind w:left="990" w:right="0" w:firstLine="0"/>
-        <w:jc w:val="left"/>
-        <w:rPr>
-          <w:rFonts w:ascii="Quattrocento Sans" w:cs="Quattrocento Sans" w:eastAsia="Quattrocento Sans" w:hAnsi="Quattrocento Sans"/>
-        </w:rPr>
-      </w:pPr>
       <w:r>
         <w:rPr>
           <w:rtl w:val="0"/>
@@ -1788,7 +1783,7 @@
           <w:vertAlign w:val="baseline"/>
           <w:rtl w:val="0"/>
         </w:rPr>
-        <w:t xml:space="preserve"> MS Office, Adobe Photoshop</w:t>
+        <w:t xml:space="preserve"> MS Office, Photoshop</w:t>
       </w:r>
       <w:r>
         <w:rPr>
@@ -1814,7 +1809,7 @@
           <w:vertAlign w:val="baseline"/>
           <w:rtl w:val="0"/>
         </w:rPr>
-        <w:t xml:space="preserve">Google Analytics, Git, Slack, Trello(Kanban), Postman</w:t>
+        <w:t xml:space="preserve">Google Analytics, Git, Slack, Trello, Postman</w:t>
       </w:r>
       <w:r>
         <w:rPr>

</xml_diff>